<commit_message>
Added all assistant use cases.
</commit_message>
<xml_diff>
--- a/documentation/SSUPrepravljeno/SlucajUpotrebePregledRoleDatogStudenta(Asistent).docx
+++ b/documentation/SSUPrepravljeno/SlucajUpotrebePregledRoleDatogStudenta(Asistent).docx
@@ -1463,7 +1463,21 @@
         <w:rPr>
           <w:rFonts w:cs="Times New Roman"/>
         </w:rPr>
-        <w:t xml:space="preserve"> na sistemu. Sve što treba da odradi je da na </w:t>
+        <w:t xml:space="preserve"> na sistemu</w:t>
+      </w:r>
+      <w:r>
+        <w:rPr>
+          <w:rFonts w:cs="Times New Roman"/>
+        </w:rPr>
+        <w:t xml:space="preserve"> bez opcije da menja detalje date role</w:t>
+      </w:r>
+      <w:bookmarkStart w:id="0" w:name="_GoBack"/>
+      <w:bookmarkEnd w:id="0"/>
+      <w:r>
+        <w:rPr>
+          <w:rFonts w:cs="Times New Roman"/>
+        </w:rPr>
+        <w:t xml:space="preserve">. Sve što treba da odradi je da na </w:t>
       </w:r>
       <w:r>
         <w:rPr>
@@ -1598,8 +1612,6 @@
         </w:rPr>
         <w:t xml:space="preserve"> I scenario pregled pojedinačnog studenta je uspešno izvršen</w:t>
       </w:r>
-      <w:bookmarkStart w:id="0" w:name="_GoBack"/>
-      <w:bookmarkEnd w:id="0"/>
       <w:r>
         <w:rPr>
           <w:rFonts w:cs="Times New Roman"/>
@@ -4396,7 +4408,7 @@
 </file>
 
 <file path=customXml/itemProps1.xml><?xml version="1.0" encoding="utf-8"?>
-<ds:datastoreItem xmlns:ds="http://schemas.openxmlformats.org/officeDocument/2006/customXml" ds:itemID="{55E9E6A0-5E74-44E3-93A0-529C4FA726A6}">
+<ds:datastoreItem xmlns:ds="http://schemas.openxmlformats.org/officeDocument/2006/customXml" ds:itemID="{4698EFEF-60BB-42C6-9A68-26B59C72D555}">
   <ds:schemaRefs>
     <ds:schemaRef ds:uri="http://schemas.openxmlformats.org/officeDocument/2006/bibliography"/>
   </ds:schemaRefs>

</xml_diff>